<commit_message>
creating test cases related to User Story 4
</commit_message>
<xml_diff>
--- a/TestPlan/TestPlan.docx
+++ b/TestPlan/TestPlan.docx
@@ -378,6 +378,8 @@
           <w:szCs w:val="27"/>
         </w:rPr>
       </w:pPr>
+      <w:bookmarkStart w:id="0" w:name="_GoBack"/>
+      <w:bookmarkEnd w:id="0"/>
       <w:r>
         <w:rPr>
           <w:rFonts w:ascii="Times New Roman" w:eastAsia="Times New Roman" w:hAnsi="Times New Roman" w:cs="Times New Roman"/>
@@ -542,7 +544,7 @@
           <w:szCs w:val="24"/>
         </w:rPr>
         <w:pict w14:anchorId="687F14F2">
-          <v:rect id="_x0000_i1032" style="width:0;height:1.5pt" o:hralign="center" o:hrstd="t" o:hr="t" fillcolor="#a0a0a0" stroked="f"/>
+          <v:rect id="_x0000_i1026" style="width:0;height:1.5pt" o:hralign="center" o:hrstd="t" o:hr="t" fillcolor="#a0a0a0" stroked="f"/>
         </w:pict>
       </w:r>
     </w:p>
@@ -722,7 +724,7 @@
           <w:szCs w:val="24"/>
         </w:rPr>
         <w:pict w14:anchorId="6E536FD6">
-          <v:rect id="_x0000_i1033" style="width:0;height:1.5pt" o:hralign="center" o:hrstd="t" o:hr="t" fillcolor="#a0a0a0" stroked="f"/>
+          <v:rect id="_x0000_i1027" style="width:0;height:1.5pt" o:hralign="center" o:hrstd="t" o:hr="t" fillcolor="#a0a0a0" stroked="f"/>
         </w:pict>
       </w:r>
     </w:p>
@@ -840,7 +842,33 @@
           <w:sz w:val="24"/>
           <w:szCs w:val="24"/>
         </w:rPr>
-        <w:t>Validate that the transaction list displays: date, description, amount, and updated balance.</w:t>
+        <w:t xml:space="preserve">Validate that the transaction list </w:t>
+      </w:r>
+      <w:proofErr w:type="gramStart"/>
+      <w:r>
+        <w:rPr>
+          <w:rFonts w:ascii="Times New Roman" w:eastAsia="Times New Roman" w:hAnsi="Times New Roman" w:cs="Times New Roman"/>
+          <w:sz w:val="24"/>
+          <w:szCs w:val="24"/>
+        </w:rPr>
+        <w:t>displays:</w:t>
+      </w:r>
+      <w:proofErr w:type="gramEnd"/>
+      <w:r>
+        <w:rPr>
+          <w:rFonts w:ascii="Times New Roman" w:eastAsia="Times New Roman" w:hAnsi="Times New Roman" w:cs="Times New Roman"/>
+          <w:sz w:val="24"/>
+          <w:szCs w:val="24"/>
+        </w:rPr>
+        <w:t xml:space="preserve"> </w:t>
+      </w:r>
+      <w:r>
+        <w:rPr>
+          <w:rFonts w:ascii="Times New Roman" w:eastAsia="Times New Roman" w:hAnsi="Times New Roman" w:cs="Times New Roman"/>
+          <w:sz w:val="24"/>
+          <w:szCs w:val="24"/>
+        </w:rPr>
+        <w:t>date, description, amount, and updated balance.</w:t>
       </w:r>
     </w:p>
     <w:p>
@@ -903,7 +931,7 @@
           <w:szCs w:val="24"/>
         </w:rPr>
         <w:pict w14:anchorId="11F6627A">
-          <v:rect id="_x0000_i1034" style="width:0;height:1.5pt" o:hralign="center" o:hrstd="t" o:hr="t" fillcolor="#a0a0a0" stroked="f"/>
+          <v:rect id="_x0000_i1028" style="width:0;height:1.5pt" o:hralign="center" o:hrstd="t" o:hr="t" fillcolor="#a0a0a0" stroked="f"/>
         </w:pict>
       </w:r>
     </w:p>
@@ -1108,7 +1136,7 @@
           <w:szCs w:val="24"/>
         </w:rPr>
         <w:pict w14:anchorId="57067665">
-          <v:rect id="_x0000_i1026" style="width:0;height:.75pt" o:hralign="center" o:hrstd="t" o:hrnoshade="t" o:hr="t" fillcolor="#f8faff" stroked="f"/>
+          <v:rect id="_x0000_i1029" style="width:0;height:.75pt" o:hralign="center" o:hrstd="t" o:hrnoshade="t" o:hr="t" fillcolor="#f8faff" stroked="f"/>
         </w:pict>
       </w:r>
     </w:p>
@@ -1446,7 +1474,7 @@
           <w:szCs w:val="24"/>
         </w:rPr>
         <w:pict w14:anchorId="2DF8F761">
-          <v:rect id="_x0000_i1027" style="width:0;height:.75pt" o:hralign="center" o:hrstd="t" o:hrnoshade="t" o:hr="t" fillcolor="#f8faff" stroked="f"/>
+          <v:rect id="_x0000_i1030" style="width:0;height:.75pt" o:hralign="center" o:hrstd="t" o:hrnoshade="t" o:hr="t" fillcolor="#f8faff" stroked="f"/>
         </w:pict>
       </w:r>
     </w:p>
@@ -2352,7 +2380,7 @@
           <w:szCs w:val="24"/>
         </w:rPr>
         <w:pict w14:anchorId="4337134A">
-          <v:rect id="_x0000_i1028" style="width:0;height:.75pt" o:hralign="center" o:hrstd="t" o:hrnoshade="t" o:hr="t" fillcolor="#f8faff" stroked="f"/>
+          <v:rect id="_x0000_i1031" style="width:0;height:.75pt" o:hralign="center" o:hrstd="t" o:hrnoshade="t" o:hr="t" fillcolor="#f8faff" stroked="f"/>
         </w:pict>
       </w:r>
     </w:p>
@@ -2656,7 +2684,7 @@
           <w:szCs w:val="24"/>
         </w:rPr>
         <w:pict w14:anchorId="1AA05E53">
-          <v:rect id="_x0000_i1029" style="width:0;height:.75pt" o:hralign="center" o:hrstd="t" o:hrnoshade="t" o:hr="t" fillcolor="#f8faff" stroked="f"/>
+          <v:rect id="_x0000_i1032" style="width:0;height:.75pt" o:hralign="center" o:hrstd="t" o:hrnoshade="t" o:hr="t" fillcolor="#f8faff" stroked="f"/>
         </w:pict>
       </w:r>
     </w:p>
@@ -2919,6 +2947,7 @@
         </w:rPr>
         <w:t xml:space="preserve">what is </w:t>
       </w:r>
+      <w:proofErr w:type="gramStart"/>
       <w:r>
         <w:rPr>
           <w:rFonts w:ascii="Segoe UI" w:eastAsia="Times New Roman" w:hAnsi="Segoe UI" w:cs="Segoe UI"/>
@@ -2937,6 +2966,7 @@
         </w:rPr>
         <w:t>happened</w:t>
       </w:r>
+      <w:proofErr w:type="gramEnd"/>
       <w:r>
         <w:rPr>
           <w:rFonts w:ascii="Segoe UI" w:eastAsia="Times New Roman" w:hAnsi="Segoe UI" w:cs="Segoe UI"/>
@@ -3022,7 +3052,7 @@
           <w:szCs w:val="24"/>
         </w:rPr>
         <w:pict w14:anchorId="154F54CC">
-          <v:rect id="_x0000_i1030" style="width:0;height:.75pt" o:hralign="center" o:hrstd="t" o:hrnoshade="t" o:hr="t" fillcolor="#f8faff" stroked="f"/>
+          <v:rect id="_x0000_i1033" style="width:0;height:.75pt" o:hralign="center" o:hrstd="t" o:hrnoshade="t" o:hr="t" fillcolor="#f8faff" stroked="f"/>
         </w:pict>
       </w:r>
     </w:p>
@@ -3050,9 +3080,7 @@
         </w:rPr>
         <w:t>7. Exit Criteria</w:t>
       </w:r>
-      <w:bookmarkStart w:id="0" w:name="_GoBack"/>
-    </w:p>
-    <w:bookmarkEnd w:id="0"/>
+    </w:p>
     <w:p>
       <w:pPr>
         <w:shd w:val="clear" w:color="auto" w:fill="FFFFFF" w:themeFill="background1"/>

</xml_diff>